<commit_message>
Build app and deploy to gh-pages
</commit_message>
<xml_diff>
--- a/Darga_SWE_Resume.docx
+++ b/Darga_SWE_Resume.docx
@@ -4,7 +4,6 @@
   <w:body>
     <w:p>
       <w:pPr>
-        <w:contextualSpacing w:val="0"/>
         <w:rPr/>
       </w:pPr>
       <w:r>
@@ -15,7 +14,7 @@
         </w:rPr>
         <w:t xml:space="preserve">[Single-page .pdf resume: </w:t>
       </w:r>
-      <w:hyperlink r:id="rId6">
+      <w:hyperlink r:id="rId7">
         <w:r>
           <w:rPr>
             <w:color w:val="1155cc"/>
@@ -24,7 +23,7 @@
             <w:u w:val="single"/>
             <w:rtl w:val="0"/>
           </w:rPr>
-          <w:t xml:space="preserve">http://dargacode.com/resume/Darga_Developer_Resume.pdf</w:t>
+          <w:t xml:space="preserve">https://dargacode.com/Darga_SWE_Resume.pdf</w:t>
         </w:r>
       </w:hyperlink>
       <w:r>
@@ -51,22 +50,22 @@
         </w:pBdr>
         <w:shd w:fill="auto" w:val="clear"/>
         <w:spacing w:after="0" w:before="400" w:line="276" w:lineRule="auto"/>
-        <w:contextualSpacing w:val="0"/>
-        <w:rPr/>
+        <w:rPr>
+          <w:b w:val="1"/>
+          <w:sz w:val="60"/>
+          <w:szCs w:val="60"/>
+        </w:rPr>
       </w:pPr>
       <w:bookmarkStart w:colFirst="0" w:colLast="0" w:name="_whm61v7ofc0i" w:id="0"/>
       <w:bookmarkEnd w:id="0"/>
       <w:r>
         <w:rPr>
-          <w:rtl w:val="0"/>
-        </w:rPr>
-        <w:t xml:space="preserve">Darga</w:t>
-      </w:r>
-      <w:r>
-        <w:rPr>
-          <w:rtl w:val="0"/>
-        </w:rPr>
-        <w:t xml:space="preserve"> Darga</w:t>
+          <w:b w:val="1"/>
+          <w:sz w:val="60"/>
+          <w:szCs w:val="60"/>
+          <w:rtl w:val="0"/>
+        </w:rPr>
+        <w:t xml:space="preserve">Darga Darga</w:t>
       </w:r>
     </w:p>
     <w:p>
@@ -81,16 +80,22 @@
         </w:pBdr>
         <w:shd w:fill="auto" w:val="clear"/>
         <w:spacing w:before="0" w:line="240" w:lineRule="auto"/>
-        <w:contextualSpacing w:val="0"/>
-        <w:rPr/>
+        <w:rPr>
+          <w:b w:val="1"/>
+          <w:sz w:val="40"/>
+          <w:szCs w:val="40"/>
+        </w:rPr>
       </w:pPr>
       <w:bookmarkStart w:colFirst="0" w:colLast="0" w:name="_lhl1fla6662d" w:id="1"/>
       <w:bookmarkEnd w:id="1"/>
       <w:r>
         <w:rPr>
-          <w:rtl w:val="0"/>
-        </w:rPr>
-        <w:t xml:space="preserve">Software Engineer</w:t>
+          <w:b w:val="1"/>
+          <w:sz w:val="40"/>
+          <w:szCs w:val="40"/>
+          <w:rtl w:val="0"/>
+        </w:rPr>
+        <w:t xml:space="preserve">Front-End Software Engineer</w:t>
       </w:r>
     </w:p>
     <w:p>
@@ -104,13 +109,12 @@
         </w:pBdr>
         <w:shd w:fill="auto" w:val="clear"/>
         <w:spacing w:line="276" w:lineRule="auto"/>
-        <w:contextualSpacing w:val="0"/>
         <w:rPr>
           <w:sz w:val="20"/>
           <w:szCs w:val="20"/>
         </w:rPr>
       </w:pPr>
-      <w:hyperlink r:id="rId7">
+      <w:hyperlink r:id="rId8">
         <w:r>
           <w:rPr>
             <w:color w:val="1155cc"/>
@@ -132,7 +136,6 @@
       <w:pPr>
         <w:pStyle w:val="Heading3"/>
         <w:spacing w:line="360" w:lineRule="auto"/>
-        <w:contextualSpacing w:val="0"/>
         <w:rPr/>
       </w:pPr>
       <w:bookmarkStart w:colFirst="0" w:colLast="0" w:name="_mwpjhs8drhzj" w:id="2"/>
@@ -152,7 +155,6 @@
     </w:p>
     <w:p>
       <w:pPr>
-        <w:contextualSpacing w:val="0"/>
         <w:rPr/>
       </w:pPr>
       <w:r>
@@ -168,7 +170,7 @@
         </w:rPr>
         <w:tab/>
       </w:r>
-      <w:hyperlink r:id="rId8">
+      <w:hyperlink r:id="rId9">
         <w:r>
           <w:rPr>
             <w:color w:val="1155cc"/>
@@ -186,7 +188,6 @@
     </w:p>
     <w:p>
       <w:pPr>
-        <w:contextualSpacing w:val="0"/>
         <w:rPr/>
       </w:pPr>
       <w:r>
@@ -202,7 +203,7 @@
         </w:rPr>
         <w:tab/>
       </w:r>
-      <w:hyperlink r:id="rId9">
+      <w:hyperlink r:id="rId10">
         <w:r>
           <w:rPr>
             <w:color w:val="1155cc"/>
@@ -220,7 +221,6 @@
     </w:p>
     <w:p>
       <w:pPr>
-        <w:contextualSpacing w:val="0"/>
         <w:rPr/>
       </w:pPr>
       <w:r>
@@ -237,7 +237,7 @@
         <w:tab/>
         <w:tab/>
       </w:r>
-      <w:hyperlink r:id="rId10">
+      <w:hyperlink r:id="rId11">
         <w:r>
           <w:rPr>
             <w:color w:val="1155cc"/>
@@ -256,63 +256,59 @@
     <w:p>
       <w:pPr>
         <w:pStyle w:val="Heading3"/>
-        <w:spacing w:line="360" w:lineRule="auto"/>
-        <w:contextualSpacing w:val="0"/>
-        <w:rPr>
-          <w:b w:val="1"/>
-          <w:sz w:val="24"/>
-          <w:szCs w:val="24"/>
+        <w:rPr>
+          <w:sz w:val="36"/>
+          <w:szCs w:val="36"/>
         </w:rPr>
       </w:pPr>
       <w:bookmarkStart w:colFirst="0" w:colLast="0" w:name="_tlsct92yd8p1" w:id="3"/>
       <w:bookmarkEnd w:id="3"/>
       <w:r>
         <w:rPr>
+          <w:rtl w:val="0"/>
+        </w:rPr>
+        <w:t xml:space="preserve">Profile</w:t>
+      </w:r>
+      <w:r>
+        <w:rPr>
+          <w:rtl w:val="0"/>
+        </w:rPr>
+      </w:r>
+    </w:p>
+    <w:p>
+      <w:pPr>
+        <w:rPr>
           <w:b w:val="1"/>
-          <w:rtl w:val="0"/>
-        </w:rPr>
-        <w:t xml:space="preserve">Profile</w:t>
-      </w:r>
-      <w:r>
-        <w:rPr>
-          <w:rtl w:val="0"/>
-        </w:rPr>
-      </w:r>
-    </w:p>
-    <w:p>
-      <w:pPr>
-        <w:contextualSpacing w:val="0"/>
+        </w:rPr>
+      </w:pPr>
+      <w:r>
+        <w:rPr>
+          <w:rtl w:val="0"/>
+        </w:rPr>
+        <w:t xml:space="preserve">Self-taught programmer and former game designer with extensive industry experience. Dedicated to building helpful products, solving tough problems, and pursuing lifelong learning.</w:t>
+      </w:r>
+      <w:r>
+        <w:rPr>
+          <w:rtl w:val="0"/>
+        </w:rPr>
+      </w:r>
+    </w:p>
+    <w:p>
+      <w:pPr>
+        <w:pStyle w:val="Heading3"/>
+        <w:pBdr>
+          <w:top w:space="0" w:sz="0" w:val="nil"/>
+          <w:left w:space="0" w:sz="0" w:val="nil"/>
+          <w:bottom w:space="0" w:sz="0" w:val="nil"/>
+          <w:right w:space="0" w:sz="0" w:val="nil"/>
+          <w:between w:space="0" w:sz="0" w:val="nil"/>
+        </w:pBdr>
+        <w:shd w:fill="auto" w:val="clear"/>
+        <w:spacing w:line="360" w:lineRule="auto"/>
         <w:rPr>
           <w:b w:val="1"/>
-        </w:rPr>
-      </w:pPr>
-      <w:r>
-        <w:rPr>
-          <w:rtl w:val="0"/>
-        </w:rPr>
-        <w:t xml:space="preserve">Self-taught programmer and former game designer with extensive industry experience. Dedicated to building useful products, solving tough problems, and pursuing lifelong learning.</w:t>
-      </w:r>
-      <w:r>
-        <w:rPr>
-          <w:rtl w:val="0"/>
-        </w:rPr>
-      </w:r>
-    </w:p>
-    <w:p>
-      <w:pPr>
-        <w:pStyle w:val="Heading3"/>
-        <w:pBdr>
-          <w:top w:space="0" w:sz="0" w:val="nil"/>
-          <w:left w:space="0" w:sz="0" w:val="nil"/>
-          <w:bottom w:space="0" w:sz="0" w:val="nil"/>
-          <w:right w:space="0" w:sz="0" w:val="nil"/>
-          <w:between w:space="0" w:sz="0" w:val="nil"/>
-        </w:pBdr>
-        <w:shd w:fill="auto" w:val="clear"/>
-        <w:spacing w:line="360" w:lineRule="auto"/>
-        <w:contextualSpacing w:val="0"/>
-        <w:rPr>
-          <w:b w:val="1"/>
+          <w:sz w:val="32"/>
+          <w:szCs w:val="32"/>
         </w:rPr>
       </w:pPr>
       <w:bookmarkStart w:colFirst="0" w:colLast="0" w:name="_ac3xla1kofqt" w:id="4"/>
@@ -321,6 +317,8 @@
         <w:rPr>
           <w:b w:val="1"/>
           <w:color w:val="000000"/>
+          <w:sz w:val="36"/>
+          <w:szCs w:val="36"/>
           <w:rtl w:val="0"/>
         </w:rPr>
         <w:t xml:space="preserve">Employment</w:t>
@@ -334,60 +332,38 @@
     <w:p>
       <w:pPr>
         <w:pStyle w:val="Heading4"/>
-        <w:contextualSpacing w:val="0"/>
-        <w:rPr>
-          <w:b w:val="1"/>
-        </w:rPr>
-      </w:pPr>
-      <w:bookmarkStart w:colFirst="0" w:colLast="0" w:name="_vgs2d9m76cm2" w:id="5"/>
+        <w:rPr/>
+      </w:pPr>
+      <w:bookmarkStart w:colFirst="0" w:colLast="0" w:name="_x0voj3phl8ym" w:id="5"/>
       <w:bookmarkEnd w:id="5"/>
       <w:r>
         <w:rPr>
-          <w:b w:val="1"/>
-          <w:rtl w:val="0"/>
-        </w:rPr>
-        <w:t xml:space="preserve">Facebook</w:t>
-      </w:r>
-      <w:r>
-        <w:rPr>
-          <w:rtl w:val="0"/>
-        </w:rPr>
-      </w:r>
-    </w:p>
-    <w:p>
-      <w:pPr>
-        <w:contextualSpacing w:val="0"/>
-        <w:rPr/>
-      </w:pPr>
-      <w:r>
-        <w:rPr>
-          <w:rtl w:val="0"/>
-        </w:rPr>
-        <w:t xml:space="preserve">Software Developer</w:t>
+          <w:rtl w:val="0"/>
+        </w:rPr>
+        <w:t xml:space="preserve">Personal Capital</w:t>
+      </w:r>
+    </w:p>
+    <w:p>
+      <w:pPr>
+        <w:rPr/>
+      </w:pPr>
+      <w:r>
+        <w:rPr>
+          <w:rtl w:val="0"/>
+        </w:rPr>
+        <w:t xml:space="preserve">Software Engineer</w:t>
       </w:r>
     </w:p>
     <w:p>
       <w:pPr>
         <w:spacing w:line="360" w:lineRule="auto"/>
-        <w:contextualSpacing w:val="0"/>
-        <w:rPr/>
-      </w:pPr>
-      <w:r>
-        <w:rPr>
-          <w:rtl w:val="0"/>
-        </w:rPr>
-        <w:t xml:space="preserve">2017 – </w:t>
-      </w:r>
-      <w:r>
-        <w:rPr>
-          <w:rtl w:val="0"/>
-        </w:rPr>
-        <w:t xml:space="preserve">Present</w:t>
-      </w:r>
-      <w:r>
-        <w:rPr>
-          <w:rtl w:val="0"/>
-        </w:rPr>
+        <w:rPr/>
+      </w:pPr>
+      <w:r>
+        <w:rPr>
+          <w:rtl w:val="0"/>
+        </w:rPr>
+        <w:t xml:space="preserve">2018 – Present</w:t>
       </w:r>
     </w:p>
     <w:p>
@@ -400,11 +376,14 @@
         <w:ind w:left="720" w:hanging="360"/>
         <w:rPr/>
       </w:pPr>
-      <w:r>
-        <w:rPr>
-          <w:rtl w:val="0"/>
-        </w:rPr>
-        <w:t xml:space="preserve">Ship front-end and back-end features to the www codebase.</w:t>
+      <w:commentRangeStart w:id="0"/>
+      <w:commentRangeStart w:id="1"/>
+      <w:r>
+        <w:rPr>
+          <w:highlight w:val="white"/>
+          <w:rtl w:val="0"/>
+        </w:rPr>
+        <w:t xml:space="preserve">Add data filtering to core financial app with 2 million free users.</w:t>
       </w:r>
     </w:p>
     <w:p>
@@ -419,9 +398,16 @@
       </w:pPr>
       <w:r>
         <w:rPr>
-          <w:rtl w:val="0"/>
-        </w:rPr>
-        <w:t xml:space="preserve">Modernize outdated code, saving millions of dollars in CPU time.</w:t>
+          <w:color w:val="3c4043"/>
+          <w:highlight w:val="white"/>
+          <w:rtl w:val="0"/>
+        </w:rPr>
+        <w:t xml:space="preserve">Build self-serve tools to engage &amp; retain Financial Planning clients.</w:t>
+      </w:r>
+      <w:r>
+        <w:rPr>
+          <w:rtl w:val="0"/>
+        </w:rPr>
       </w:r>
     </w:p>
     <w:p>
@@ -432,62 +418,75 @@
         </w:numPr>
         <w:spacing w:line="360" w:lineRule="auto"/>
         <w:ind w:left="720" w:hanging="360"/>
-        <w:rPr/>
-      </w:pPr>
-      <w:r>
-        <w:rPr>
-          <w:rtl w:val="0"/>
-        </w:rPr>
-        <w:t xml:space="preserve">Add new metadata tracking to internal tool used by 8,000 people.</w:t>
-        <w:br w:type="textWrapping"/>
+        <w:rPr>
+          <w:color w:val="000000"/>
+        </w:rPr>
+      </w:pPr>
+      <w:commentRangeEnd w:id="0"/>
+      <w:r>
+        <w:commentReference w:id="0"/>
+      </w:r>
+      <w:commentRangeEnd w:id="1"/>
+      <w:r>
+        <w:commentReference w:id="1"/>
+      </w:r>
+      <w:r>
+        <w:rPr>
+          <w:color w:val="3c4043"/>
+          <w:highlight w:val="white"/>
+          <w:rtl w:val="0"/>
+        </w:rPr>
+        <w:t xml:space="preserve">Automate unit tests and integration tests using Jest and Selenium.</w:t>
+      </w:r>
+      <w:r>
+        <w:rPr>
+          <w:rtl w:val="0"/>
+        </w:rPr>
       </w:r>
     </w:p>
     <w:p>
       <w:pPr>
         <w:pStyle w:val="Heading4"/>
-        <w:contextualSpacing w:val="0"/>
         <w:rPr>
           <w:b w:val="1"/>
         </w:rPr>
       </w:pPr>
-      <w:bookmarkStart w:colFirst="0" w:colLast="0" w:name="_iozjmzl821qr" w:id="6"/>
+      <w:bookmarkStart w:colFirst="0" w:colLast="0" w:name="_1qunmi3c4aaw" w:id="6"/>
       <w:bookmarkEnd w:id="6"/>
       <w:r>
         <w:rPr>
           <w:b w:val="1"/>
           <w:rtl w:val="0"/>
         </w:rPr>
-        <w:t xml:space="preserve">Self-Study</w:t>
-      </w:r>
-      <w:r>
-        <w:rPr>
-          <w:rtl w:val="0"/>
-        </w:rPr>
-      </w:r>
-    </w:p>
-    <w:p>
-      <w:pPr>
-        <w:contextualSpacing w:val="0"/>
-        <w:rPr/>
-      </w:pPr>
-      <w:r>
-        <w:rPr>
-          <w:rtl w:val="0"/>
-        </w:rPr>
-        <w:t xml:space="preserve">Programming Student</w:t>
+        <w:t xml:space="preserve">Facebook</w:t>
+      </w:r>
+      <w:r>
+        <w:rPr>
+          <w:rtl w:val="0"/>
+        </w:rPr>
+      </w:r>
+    </w:p>
+    <w:p>
+      <w:pPr>
+        <w:rPr/>
+      </w:pPr>
+      <w:r>
+        <w:rPr>
+          <w:rtl w:val="0"/>
+        </w:rPr>
+        <w:t xml:space="preserve">Software Developer</w:t>
       </w:r>
     </w:p>
     <w:p>
       <w:pPr>
         <w:spacing w:line="360" w:lineRule="auto"/>
-        <w:contextualSpacing w:val="0"/>
-        <w:rPr/>
-      </w:pPr>
-      <w:r>
-        <w:rPr>
-          <w:rtl w:val="0"/>
-        </w:rPr>
-        <w:t xml:space="preserve">2015 – 2017</w:t>
+        <w:rPr/>
+      </w:pPr>
+      <w:r>
+        <w:rPr>
+          <w:rtl w:val="0"/>
+        </w:rPr>
+        <w:t xml:space="preserve">2017 – 2018</w:t>
       </w:r>
     </w:p>
     <w:p>
@@ -504,7 +503,7 @@
         <w:rPr>
           <w:rtl w:val="0"/>
         </w:rPr>
-        <w:t xml:space="preserve">Created 60 small projects to learn coding and computer science.</w:t>
+        <w:t xml:space="preserve">Ship front-end and back-end features to the www codebase.</w:t>
       </w:r>
     </w:p>
     <w:p>
@@ -521,7 +520,7 @@
         <w:rPr>
           <w:rtl w:val="0"/>
         </w:rPr>
-        <w:t xml:space="preserve">Practiced web development, data structures, and algorithms.</w:t>
+        <w:t xml:space="preserve">Modernize outdated code, saving millions of dollars in CPU time.</w:t>
       </w:r>
     </w:p>
     <w:p>
@@ -538,91 +537,52 @@
         <w:rPr>
           <w:rtl w:val="0"/>
         </w:rPr>
-        <w:t xml:space="preserve">For highlights, please see </w:t>
-      </w:r>
-      <w:hyperlink r:id="rId11">
-        <w:r>
-          <w:rPr>
-            <w:color w:val="1155cc"/>
-            <w:u w:val="single"/>
-            <w:rtl w:val="0"/>
-          </w:rPr>
-          <w:t xml:space="preserve">www.dargacode.com/#projects</w:t>
-        </w:r>
-      </w:hyperlink>
-      <w:r>
-        <w:rPr>
-          <w:rtl w:val="0"/>
-        </w:rPr>
-        <w:t xml:space="preserve">.</w:t>
+        <w:t xml:space="preserve">Add new metadata tracking to internal tool used by 8,000 people.</w:t>
       </w:r>
     </w:p>
     <w:p>
       <w:pPr>
         <w:pStyle w:val="Heading4"/>
-        <w:pBdr>
-          <w:top w:space="0" w:sz="0" w:val="nil"/>
-          <w:left w:space="0" w:sz="0" w:val="nil"/>
-          <w:bottom w:space="0" w:sz="0" w:val="nil"/>
-          <w:right w:space="0" w:sz="0" w:val="nil"/>
-          <w:between w:space="0" w:sz="0" w:val="nil"/>
-        </w:pBdr>
-        <w:shd w:fill="auto" w:val="clear"/>
-        <w:contextualSpacing w:val="0"/>
         <w:rPr>
           <w:b w:val="1"/>
         </w:rPr>
       </w:pPr>
-      <w:bookmarkStart w:colFirst="0" w:colLast="0" w:name="_1gud34ib2q2o" w:id="7"/>
+      <w:bookmarkStart w:colFirst="0" w:colLast="0" w:name="_iozjmzl821qr" w:id="7"/>
       <w:bookmarkEnd w:id="7"/>
       <w:r>
         <w:rPr>
           <w:b w:val="1"/>
           <w:rtl w:val="0"/>
         </w:rPr>
-        <w:t xml:space="preserve">Storm8</w:t>
-      </w:r>
-    </w:p>
-    <w:p>
-      <w:pPr>
-        <w:pBdr>
-          <w:top w:space="0" w:sz="0" w:val="nil"/>
-          <w:left w:space="0" w:sz="0" w:val="nil"/>
-          <w:bottom w:space="0" w:sz="0" w:val="nil"/>
-          <w:right w:space="0" w:sz="0" w:val="nil"/>
-          <w:between w:space="0" w:sz="0" w:val="nil"/>
-        </w:pBdr>
-        <w:shd w:fill="auto" w:val="clear"/>
-        <w:spacing w:line="276" w:lineRule="auto"/>
-        <w:contextualSpacing w:val="0"/>
-        <w:rPr/>
-      </w:pPr>
-      <w:r>
-        <w:rPr>
-          <w:rtl w:val="0"/>
-        </w:rPr>
-        <w:t xml:space="preserve">Sr Economy Designer</w:t>
-      </w:r>
-    </w:p>
-    <w:p>
-      <w:pPr>
-        <w:pBdr>
-          <w:top w:space="0" w:sz="0" w:val="nil"/>
-          <w:left w:space="0" w:sz="0" w:val="nil"/>
-          <w:bottom w:space="0" w:sz="0" w:val="nil"/>
-          <w:right w:space="0" w:sz="0" w:val="nil"/>
-          <w:between w:space="0" w:sz="0" w:val="nil"/>
-        </w:pBdr>
-        <w:shd w:fill="auto" w:val="clear"/>
+        <w:t xml:space="preserve">Self-Study</w:t>
+      </w:r>
+      <w:r>
+        <w:rPr>
+          <w:rtl w:val="0"/>
+        </w:rPr>
+      </w:r>
+    </w:p>
+    <w:p>
+      <w:pPr>
+        <w:rPr/>
+      </w:pPr>
+      <w:r>
+        <w:rPr>
+          <w:rtl w:val="0"/>
+        </w:rPr>
+        <w:t xml:space="preserve">Programming Student</w:t>
+      </w:r>
+    </w:p>
+    <w:p>
+      <w:pPr>
         <w:spacing w:line="360" w:lineRule="auto"/>
-        <w:contextualSpacing w:val="0"/>
-        <w:rPr/>
-      </w:pPr>
-      <w:r>
-        <w:rPr>
-          <w:rtl w:val="0"/>
-        </w:rPr>
-        <w:t xml:space="preserve">2012 – 2015</w:t>
+        <w:rPr/>
+      </w:pPr>
+      <w:r>
+        <w:rPr>
+          <w:rtl w:val="0"/>
+        </w:rPr>
+        <w:t xml:space="preserve">2015 – 2017</w:t>
       </w:r>
     </w:p>
     <w:p>
@@ -631,24 +591,15 @@
           <w:ilvl w:val="0"/>
           <w:numId w:val="3"/>
         </w:numPr>
-        <w:pBdr>
-          <w:top w:space="0" w:sz="0" w:val="nil"/>
-          <w:left w:space="0" w:sz="0" w:val="nil"/>
-          <w:bottom w:space="0" w:sz="0" w:val="nil"/>
-          <w:right w:space="0" w:sz="0" w:val="nil"/>
-          <w:between w:space="0" w:sz="0" w:val="nil"/>
-        </w:pBdr>
-        <w:shd w:fill="auto" w:val="clear"/>
-        <w:spacing w:line="276" w:lineRule="auto"/>
-        <w:ind w:left="720" w:hanging="360"/>
-        <w:contextualSpacing w:val="1"/>
-        <w:rPr/>
-      </w:pPr>
-      <w:r>
-        <w:rPr>
-          <w:rtl w:val="0"/>
-        </w:rPr>
-        <w:t xml:space="preserve">Built and maintained game economies for 5 new iOS games.</w:t>
+        <w:spacing w:line="360" w:lineRule="auto"/>
+        <w:ind w:left="720" w:hanging="360"/>
+        <w:rPr/>
+      </w:pPr>
+      <w:r>
+        <w:rPr>
+          <w:rtl w:val="0"/>
+        </w:rPr>
+        <w:t xml:space="preserve">Created 60 small projects to learn coding and computer science.</w:t>
       </w:r>
     </w:p>
     <w:p>
@@ -657,6 +608,49 @@
           <w:ilvl w:val="0"/>
           <w:numId w:val="3"/>
         </w:numPr>
+        <w:spacing w:line="360" w:lineRule="auto"/>
+        <w:ind w:left="720" w:hanging="360"/>
+        <w:rPr/>
+      </w:pPr>
+      <w:r>
+        <w:rPr>
+          <w:rtl w:val="0"/>
+        </w:rPr>
+        <w:t xml:space="preserve">Practiced web development, data structures, and algorithms.</w:t>
+      </w:r>
+      <w:r>
+        <w:rPr>
+          <w:rtl w:val="0"/>
+        </w:rPr>
+      </w:r>
+    </w:p>
+    <w:p>
+      <w:pPr>
+        <w:pStyle w:val="Heading4"/>
+        <w:pBdr>
+          <w:top w:space="0" w:sz="0" w:val="nil"/>
+          <w:left w:space="0" w:sz="0" w:val="nil"/>
+          <w:bottom w:space="0" w:sz="0" w:val="nil"/>
+          <w:right w:space="0" w:sz="0" w:val="nil"/>
+          <w:between w:space="0" w:sz="0" w:val="nil"/>
+        </w:pBdr>
+        <w:shd w:fill="auto" w:val="clear"/>
+        <w:rPr>
+          <w:b w:val="1"/>
+        </w:rPr>
+      </w:pPr>
+      <w:bookmarkStart w:colFirst="0" w:colLast="0" w:name="_1gud34ib2q2o" w:id="8"/>
+      <w:bookmarkEnd w:id="8"/>
+      <w:r>
+        <w:rPr>
+          <w:b w:val="1"/>
+          <w:rtl w:val="0"/>
+        </w:rPr>
+        <w:t xml:space="preserve">Storm8</w:t>
+      </w:r>
+    </w:p>
+    <w:p>
+      <w:pPr>
         <w:pBdr>
           <w:top w:space="0" w:sz="0" w:val="nil"/>
           <w:left w:space="0" w:sz="0" w:val="nil"/>
@@ -666,8 +660,76 @@
         </w:pBdr>
         <w:shd w:fill="auto" w:val="clear"/>
         <w:spacing w:line="276" w:lineRule="auto"/>
-        <w:ind w:left="720" w:hanging="360"/>
-        <w:contextualSpacing w:val="1"/>
+        <w:rPr/>
+      </w:pPr>
+      <w:r>
+        <w:rPr>
+          <w:rtl w:val="0"/>
+        </w:rPr>
+        <w:t xml:space="preserve">Sr Economy Designer</w:t>
+      </w:r>
+    </w:p>
+    <w:p>
+      <w:pPr>
+        <w:pBdr>
+          <w:top w:space="0" w:sz="0" w:val="nil"/>
+          <w:left w:space="0" w:sz="0" w:val="nil"/>
+          <w:bottom w:space="0" w:sz="0" w:val="nil"/>
+          <w:right w:space="0" w:sz="0" w:val="nil"/>
+          <w:between w:space="0" w:sz="0" w:val="nil"/>
+        </w:pBdr>
+        <w:shd w:fill="auto" w:val="clear"/>
+        <w:spacing w:line="360" w:lineRule="auto"/>
+        <w:rPr/>
+      </w:pPr>
+      <w:r>
+        <w:rPr>
+          <w:rtl w:val="0"/>
+        </w:rPr>
+        <w:t xml:space="preserve">2012 – 2015</w:t>
+      </w:r>
+    </w:p>
+    <w:p>
+      <w:pPr>
+        <w:numPr>
+          <w:ilvl w:val="0"/>
+          <w:numId w:val="3"/>
+        </w:numPr>
+        <w:pBdr>
+          <w:top w:space="0" w:sz="0" w:val="nil"/>
+          <w:left w:space="0" w:sz="0" w:val="nil"/>
+          <w:bottom w:space="0" w:sz="0" w:val="nil"/>
+          <w:right w:space="0" w:sz="0" w:val="nil"/>
+          <w:between w:space="0" w:sz="0" w:val="nil"/>
+        </w:pBdr>
+        <w:shd w:fill="auto" w:val="clear"/>
+        <w:spacing w:line="276" w:lineRule="auto"/>
+        <w:ind w:left="720" w:hanging="360"/>
+        <w:rPr/>
+      </w:pPr>
+      <w:r>
+        <w:rPr>
+          <w:rtl w:val="0"/>
+        </w:rPr>
+        <w:t xml:space="preserve">Built and maintained game economies for 5 new iOS games.</w:t>
+      </w:r>
+    </w:p>
+    <w:p>
+      <w:pPr>
+        <w:numPr>
+          <w:ilvl w:val="0"/>
+          <w:numId w:val="3"/>
+        </w:numPr>
+        <w:pBdr>
+          <w:top w:space="0" w:sz="0" w:val="nil"/>
+          <w:left w:space="0" w:sz="0" w:val="nil"/>
+          <w:bottom w:space="0" w:sz="0" w:val="nil"/>
+          <w:right w:space="0" w:sz="0" w:val="nil"/>
+          <w:between w:space="0" w:sz="0" w:val="nil"/>
+        </w:pBdr>
+        <w:shd w:fill="auto" w:val="clear"/>
+        <w:spacing w:line="276" w:lineRule="auto"/>
+        <w:ind w:left="720" w:hanging="360"/>
         <w:rPr/>
       </w:pPr>
       <w:r>
@@ -676,101 +738,338 @@
         </w:rPr>
         <w:t xml:space="preserve">Automated SQL inserts for tuning values, eliminating human error.</w:t>
       </w:r>
-      <w:r>
-        <w:rPr>
-          <w:rtl w:val="0"/>
-        </w:rPr>
-      </w:r>
-    </w:p>
-    <w:p>
-      <w:pPr>
-        <w:pBdr>
-          <w:top w:space="0" w:sz="0" w:val="nil"/>
-          <w:left w:space="0" w:sz="0" w:val="nil"/>
-          <w:bottom w:space="0" w:sz="0" w:val="nil"/>
-          <w:right w:space="0" w:sz="0" w:val="nil"/>
-          <w:between w:space="0" w:sz="0" w:val="nil"/>
-        </w:pBdr>
-        <w:shd w:fill="auto" w:val="clear"/>
-        <w:spacing w:line="276" w:lineRule="auto"/>
-        <w:contextualSpacing w:val="0"/>
-        <w:rPr>
-          <w:sz w:val="20"/>
-          <w:szCs w:val="20"/>
-        </w:rPr>
-      </w:pPr>
-      <w:r>
-        <w:rPr>
-          <w:rtl w:val="0"/>
-        </w:rPr>
+    </w:p>
+    <w:p>
+      <w:pPr>
+        <w:pStyle w:val="Heading3"/>
+        <w:spacing w:line="360" w:lineRule="auto"/>
+        <w:rPr>
+          <w:b w:val="1"/>
+        </w:rPr>
+      </w:pPr>
+      <w:bookmarkStart w:colFirst="0" w:colLast="0" w:name="_qrqsz94gkc43" w:id="9"/>
+      <w:bookmarkEnd w:id="9"/>
+      <w:r>
+        <w:rPr>
+          <w:b w:val="1"/>
+          <w:rtl w:val="0"/>
+        </w:rPr>
+        <w:t xml:space="preserve">Education</w:t>
       </w:r>
     </w:p>
     <w:p>
       <w:pPr>
         <w:pStyle w:val="Heading4"/>
-        <w:pBdr>
-          <w:top w:space="0" w:sz="0" w:val="nil"/>
-          <w:left w:space="0" w:sz="0" w:val="nil"/>
-          <w:bottom w:space="0" w:sz="0" w:val="nil"/>
-          <w:right w:space="0" w:sz="0" w:val="nil"/>
-          <w:between w:space="0" w:sz="0" w:val="nil"/>
-        </w:pBdr>
-        <w:shd w:fill="auto" w:val="clear"/>
-        <w:contextualSpacing w:val="0"/>
         <w:rPr>
           <w:b w:val="1"/>
         </w:rPr>
       </w:pPr>
-      <w:bookmarkStart w:colFirst="0" w:colLast="0" w:name="_wau0ulem7f78" w:id="8"/>
-      <w:bookmarkEnd w:id="8"/>
+      <w:bookmarkStart w:colFirst="0" w:colLast="0" w:name="_5fvc8spklvb2" w:id="10"/>
+      <w:bookmarkEnd w:id="10"/>
       <w:r>
         <w:rPr>
           <w:b w:val="1"/>
           <w:rtl w:val="0"/>
         </w:rPr>
-        <w:t xml:space="preserve">Digital Chocolate</w:t>
-      </w:r>
-    </w:p>
-    <w:p>
-      <w:pPr>
-        <w:pBdr>
-          <w:top w:space="0" w:sz="0" w:val="nil"/>
-          <w:left w:space="0" w:sz="0" w:val="nil"/>
-          <w:bottom w:space="0" w:sz="0" w:val="nil"/>
-          <w:right w:space="0" w:sz="0" w:val="nil"/>
-          <w:between w:space="0" w:sz="0" w:val="nil"/>
-        </w:pBdr>
-        <w:shd w:fill="auto" w:val="clear"/>
-        <w:spacing w:line="276" w:lineRule="auto"/>
-        <w:contextualSpacing w:val="0"/>
-        <w:rPr/>
-      </w:pPr>
-      <w:r>
-        <w:rPr>
-          <w:rtl w:val="0"/>
-        </w:rPr>
-        <w:t xml:space="preserve">Studio Director</w:t>
-      </w:r>
-    </w:p>
-    <w:p>
-      <w:pPr>
-        <w:pBdr>
-          <w:top w:space="0" w:sz="0" w:val="nil"/>
-          <w:left w:space="0" w:sz="0" w:val="nil"/>
-          <w:bottom w:space="0" w:sz="0" w:val="nil"/>
-          <w:right w:space="0" w:sz="0" w:val="nil"/>
-          <w:between w:space="0" w:sz="0" w:val="nil"/>
-        </w:pBdr>
-        <w:shd w:fill="auto" w:val="clear"/>
-        <w:spacing w:line="360" w:lineRule="auto"/>
-        <w:contextualSpacing w:val="0"/>
-        <w:rPr/>
-      </w:pPr>
-      <w:r>
-        <w:rPr>
-          <w:rtl w:val="0"/>
-        </w:rPr>
-        <w:t xml:space="preserve">2010 – 2011</w:t>
+        <w:t xml:space="preserve">Carnegie Mellon University</w:t>
+      </w:r>
+    </w:p>
+    <w:p>
+      <w:pPr>
+        <w:rPr/>
+      </w:pPr>
+      <w:r>
+        <w:rPr>
+          <w:rtl w:val="0"/>
+        </w:rPr>
+        <w:t xml:space="preserve">BA Professional Writing</w:t>
+      </w:r>
+    </w:p>
+    <w:p>
+      <w:pPr>
+        <w:pStyle w:val="Heading3"/>
+        <w:pBdr>
+          <w:top w:space="0" w:sz="0" w:val="nil"/>
+          <w:left w:space="0" w:sz="0" w:val="nil"/>
+          <w:bottom w:space="0" w:sz="0" w:val="nil"/>
+          <w:right w:space="0" w:sz="0" w:val="nil"/>
+          <w:between w:space="0" w:sz="0" w:val="nil"/>
+        </w:pBdr>
+        <w:shd w:fill="auto" w:val="clear"/>
+        <w:rPr/>
+      </w:pPr>
+      <w:bookmarkStart w:colFirst="0" w:colLast="0" w:name="_fowfyvf0qwfs" w:id="11"/>
+      <w:bookmarkEnd w:id="11"/>
+      <w:r>
+        <w:rPr>
+          <w:rtl w:val="0"/>
+        </w:rPr>
+        <w:t xml:space="preserve">Skills &amp; Technology</w:t>
+      </w:r>
+    </w:p>
+    <w:p>
+      <w:pPr>
+        <w:pStyle w:val="Heading4"/>
+        <w:pBdr>
+          <w:top w:space="0" w:sz="0" w:val="nil"/>
+          <w:left w:space="0" w:sz="0" w:val="nil"/>
+          <w:bottom w:space="0" w:sz="0" w:val="nil"/>
+          <w:right w:space="0" w:sz="0" w:val="nil"/>
+          <w:between w:space="0" w:sz="0" w:val="nil"/>
+        </w:pBdr>
+        <w:shd w:fill="auto" w:val="clear"/>
+        <w:rPr/>
+      </w:pPr>
+      <w:bookmarkStart w:colFirst="0" w:colLast="0" w:name="_59uktuqqwt30" w:id="12"/>
+      <w:bookmarkEnd w:id="12"/>
+      <w:r>
+        <w:rPr>
+          <w:rtl w:val="0"/>
+        </w:rPr>
+        <w:t xml:space="preserve">Languages</w:t>
+      </w:r>
+    </w:p>
+    <w:p>
+      <w:pPr>
+        <w:numPr>
+          <w:ilvl w:val="0"/>
+          <w:numId w:val="4"/>
+        </w:numPr>
+        <w:pBdr>
+          <w:top w:space="0" w:sz="0" w:val="nil"/>
+          <w:left w:space="0" w:sz="0" w:val="nil"/>
+          <w:bottom w:space="0" w:sz="0" w:val="nil"/>
+          <w:right w:space="0" w:sz="0" w:val="nil"/>
+          <w:between w:space="0" w:sz="0" w:val="nil"/>
+        </w:pBdr>
+        <w:shd w:fill="auto" w:val="clear"/>
+        <w:ind w:left="720" w:hanging="360"/>
+        <w:rPr/>
+      </w:pPr>
+      <w:r>
+        <w:rPr>
+          <w:rtl w:val="0"/>
+        </w:rPr>
+        <w:t xml:space="preserve">JavaScript +</w:t>
+      </w:r>
+    </w:p>
+    <w:p>
+      <w:pPr>
+        <w:numPr>
+          <w:ilvl w:val="0"/>
+          <w:numId w:val="4"/>
+        </w:numPr>
+        <w:pBdr>
+          <w:top w:space="0" w:sz="0" w:val="nil"/>
+          <w:left w:space="0" w:sz="0" w:val="nil"/>
+          <w:bottom w:space="0" w:sz="0" w:val="nil"/>
+          <w:right w:space="0" w:sz="0" w:val="nil"/>
+          <w:between w:space="0" w:sz="0" w:val="nil"/>
+        </w:pBdr>
+        <w:shd w:fill="auto" w:val="clear"/>
+        <w:ind w:left="720" w:hanging="360"/>
+        <w:rPr>
+          <w:u w:val="none"/>
+        </w:rPr>
+      </w:pPr>
+      <w:r>
+        <w:rPr>
+          <w:rtl w:val="0"/>
+        </w:rPr>
+        <w:t xml:space="preserve">PHP/Hack</w:t>
+      </w:r>
+    </w:p>
+    <w:p>
+      <w:pPr>
+        <w:numPr>
+          <w:ilvl w:val="0"/>
+          <w:numId w:val="4"/>
+        </w:numPr>
+        <w:pBdr>
+          <w:top w:space="0" w:sz="0" w:val="nil"/>
+          <w:left w:space="0" w:sz="0" w:val="nil"/>
+          <w:bottom w:space="0" w:sz="0" w:val="nil"/>
+          <w:right w:space="0" w:sz="0" w:val="nil"/>
+          <w:between w:space="0" w:sz="0" w:val="nil"/>
+        </w:pBdr>
+        <w:shd w:fill="auto" w:val="clear"/>
+        <w:ind w:left="720" w:hanging="360"/>
+        <w:rPr/>
+      </w:pPr>
+      <w:r>
+        <w:rPr>
+          <w:rtl w:val="0"/>
+        </w:rPr>
+        <w:t xml:space="preserve">CSS +</w:t>
+      </w:r>
+    </w:p>
+    <w:p>
+      <w:pPr>
+        <w:numPr>
+          <w:ilvl w:val="0"/>
+          <w:numId w:val="4"/>
+        </w:numPr>
+        <w:pBdr>
+          <w:top w:space="0" w:sz="0" w:val="nil"/>
+          <w:left w:space="0" w:sz="0" w:val="nil"/>
+          <w:bottom w:space="0" w:sz="0" w:val="nil"/>
+          <w:right w:space="0" w:sz="0" w:val="nil"/>
+          <w:between w:space="0" w:sz="0" w:val="nil"/>
+        </w:pBdr>
+        <w:shd w:fill="auto" w:val="clear"/>
+        <w:ind w:left="720" w:hanging="360"/>
+        <w:rPr/>
+      </w:pPr>
+      <w:r>
+        <w:rPr>
+          <w:rtl w:val="0"/>
+        </w:rPr>
+        <w:t xml:space="preserve">HTML +</w:t>
+      </w:r>
+    </w:p>
+    <w:p>
+      <w:pPr>
+        <w:numPr>
+          <w:ilvl w:val="0"/>
+          <w:numId w:val="4"/>
+        </w:numPr>
+        <w:pBdr>
+          <w:top w:space="0" w:sz="0" w:val="nil"/>
+          <w:left w:space="0" w:sz="0" w:val="nil"/>
+          <w:bottom w:space="0" w:sz="0" w:val="nil"/>
+          <w:right w:space="0" w:sz="0" w:val="nil"/>
+          <w:between w:space="0" w:sz="0" w:val="nil"/>
+        </w:pBdr>
+        <w:shd w:fill="auto" w:val="clear"/>
+        <w:ind w:left="720" w:hanging="360"/>
+        <w:rPr>
+          <w:u w:val="none"/>
+        </w:rPr>
+      </w:pPr>
+      <w:r>
+        <w:rPr>
+          <w:rtl w:val="0"/>
+        </w:rPr>
+        <w:t xml:space="preserve">C#</w:t>
+      </w:r>
+    </w:p>
+    <w:p>
+      <w:pPr>
+        <w:pStyle w:val="Heading4"/>
+        <w:pBdr>
+          <w:top w:space="0" w:sz="0" w:val="nil"/>
+          <w:left w:space="0" w:sz="0" w:val="nil"/>
+          <w:bottom w:space="0" w:sz="0" w:val="nil"/>
+          <w:right w:space="0" w:sz="0" w:val="nil"/>
+          <w:between w:space="0" w:sz="0" w:val="nil"/>
+        </w:pBdr>
+        <w:shd w:fill="auto" w:val="clear"/>
+        <w:rPr/>
+      </w:pPr>
+      <w:bookmarkStart w:colFirst="0" w:colLast="0" w:name="_hns1tbbldx06" w:id="13"/>
+      <w:bookmarkEnd w:id="13"/>
+      <w:r>
+        <w:rPr>
+          <w:rtl w:val="0"/>
+        </w:rPr>
+        <w:t xml:space="preserve">Environments</w:t>
+      </w:r>
+    </w:p>
+    <w:p>
+      <w:pPr>
+        <w:numPr>
+          <w:ilvl w:val="0"/>
+          <w:numId w:val="1"/>
+        </w:numPr>
+        <w:pBdr>
+          <w:top w:space="0" w:sz="0" w:val="nil"/>
+          <w:left w:space="0" w:sz="0" w:val="nil"/>
+          <w:bottom w:space="0" w:sz="0" w:val="nil"/>
+          <w:right w:space="0" w:sz="0" w:val="nil"/>
+          <w:between w:space="0" w:sz="0" w:val="nil"/>
+        </w:pBdr>
+        <w:shd w:fill="auto" w:val="clear"/>
+        <w:ind w:left="720" w:hanging="360"/>
+        <w:rPr/>
+      </w:pPr>
+      <w:r>
+        <w:rPr>
+          <w:rtl w:val="0"/>
+        </w:rPr>
+        <w:t xml:space="preserve">Node.js +</w:t>
+      </w:r>
+    </w:p>
+    <w:p>
+      <w:pPr>
+        <w:pStyle w:val="Heading4"/>
+        <w:pBdr>
+          <w:top w:space="0" w:sz="0" w:val="nil"/>
+          <w:left w:space="0" w:sz="0" w:val="nil"/>
+          <w:bottom w:space="0" w:sz="0" w:val="nil"/>
+          <w:right w:space="0" w:sz="0" w:val="nil"/>
+          <w:between w:space="0" w:sz="0" w:val="nil"/>
+        </w:pBdr>
+        <w:shd w:fill="auto" w:val="clear"/>
+        <w:rPr/>
+      </w:pPr>
+      <w:bookmarkStart w:colFirst="0" w:colLast="0" w:name="_tjih5q5g45kj" w:id="14"/>
+      <w:bookmarkEnd w:id="14"/>
+      <w:r>
+        <w:rPr>
+          <w:rtl w:val="0"/>
+        </w:rPr>
+        <w:t xml:space="preserve">Frameworks</w:t>
+      </w:r>
+    </w:p>
+    <w:p>
+      <w:pPr>
+        <w:numPr>
+          <w:ilvl w:val="0"/>
+          <w:numId w:val="1"/>
+        </w:numPr>
+        <w:pBdr>
+          <w:top w:space="0" w:sz="0" w:val="nil"/>
+          <w:left w:space="0" w:sz="0" w:val="nil"/>
+          <w:bottom w:space="0" w:sz="0" w:val="nil"/>
+          <w:right w:space="0" w:sz="0" w:val="nil"/>
+          <w:between w:space="0" w:sz="0" w:val="nil"/>
+        </w:pBdr>
+        <w:shd w:fill="auto" w:val="clear"/>
+        <w:ind w:left="720" w:hanging="360"/>
+        <w:rPr/>
+      </w:pPr>
+      <w:r>
+        <w:rPr>
+          <w:rtl w:val="0"/>
+        </w:rPr>
+        <w:t xml:space="preserve">Express.js +</w:t>
+      </w:r>
+    </w:p>
+    <w:p>
+      <w:pPr>
+        <w:pStyle w:val="Heading4"/>
+        <w:pBdr>
+          <w:top w:space="0" w:sz="0" w:val="nil"/>
+          <w:left w:space="0" w:sz="0" w:val="nil"/>
+          <w:bottom w:space="0" w:sz="0" w:val="nil"/>
+          <w:right w:space="0" w:sz="0" w:val="nil"/>
+          <w:between w:space="0" w:sz="0" w:val="nil"/>
+        </w:pBdr>
+        <w:shd w:fill="auto" w:val="clear"/>
+        <w:rPr/>
+      </w:pPr>
+      <w:bookmarkStart w:colFirst="0" w:colLast="0" w:name="_d68rycbmdbvs" w:id="15"/>
+      <w:bookmarkEnd w:id="15"/>
+      <w:r>
+        <w:rPr>
+          <w:rtl w:val="0"/>
+        </w:rPr>
+        <w:t xml:space="preserve">Libraries</w:t>
       </w:r>
     </w:p>
     <w:p>
@@ -787,27 +1086,14 @@
           <w:between w:space="0" w:sz="0" w:val="nil"/>
         </w:pBdr>
         <w:shd w:fill="auto" w:val="clear"/>
-        <w:spacing w:line="276" w:lineRule="auto"/>
-        <w:ind w:left="720" w:hanging="360"/>
-        <w:contextualSpacing w:val="1"/>
-        <w:rPr/>
-      </w:pPr>
-      <w:r>
-        <w:rPr>
-          <w:rtl w:val="0"/>
-        </w:rPr>
-        <w:t xml:space="preserve">Owned hiring, compensation, and promotion of </w:t>
-      </w:r>
-      <w:r>
-        <w:rPr>
-          <w:rtl w:val="0"/>
-        </w:rPr>
-        <w:t xml:space="preserve">30-member team.</w:t>
-      </w:r>
-      <w:r>
-        <w:rPr>
-          <w:rtl w:val="0"/>
-        </w:rPr>
+        <w:ind w:left="720" w:hanging="360"/>
+        <w:rPr/>
+      </w:pPr>
+      <w:r>
+        <w:rPr>
+          <w:rtl w:val="0"/>
+        </w:rPr>
+        <w:t xml:space="preserve">React</w:t>
       </w:r>
     </w:p>
     <w:p>
@@ -824,560 +1110,7 @@
           <w:between w:space="0" w:sz="0" w:val="nil"/>
         </w:pBdr>
         <w:shd w:fill="auto" w:val="clear"/>
-        <w:spacing w:line="276" w:lineRule="auto"/>
-        <w:ind w:left="720" w:hanging="360"/>
-        <w:contextualSpacing w:val="1"/>
-        <w:rPr/>
-      </w:pPr>
-      <w:r>
-        <w:rPr>
-          <w:rtl w:val="0"/>
-        </w:rPr>
-        <w:t xml:space="preserve">Won CEO’s annual Fearless Leader award for improving morale.</w:t>
-      </w:r>
-    </w:p>
-    <w:p>
-      <w:pPr>
-        <w:pStyle w:val="Heading4"/>
-        <w:pBdr>
-          <w:top w:space="0" w:sz="0" w:val="nil"/>
-          <w:left w:space="0" w:sz="0" w:val="nil"/>
-          <w:bottom w:space="0" w:sz="0" w:val="nil"/>
-          <w:right w:space="0" w:sz="0" w:val="nil"/>
-          <w:between w:space="0" w:sz="0" w:val="nil"/>
-        </w:pBdr>
-        <w:shd w:fill="auto" w:val="clear"/>
-        <w:contextualSpacing w:val="0"/>
-        <w:rPr>
-          <w:b w:val="1"/>
-        </w:rPr>
-      </w:pPr>
-      <w:bookmarkStart w:colFirst="0" w:colLast="0" w:name="_vy0ctwtvgg1n" w:id="9"/>
-      <w:bookmarkEnd w:id="9"/>
-      <w:r>
-        <w:rPr>
-          <w:b w:val="1"/>
-          <w:rtl w:val="0"/>
-        </w:rPr>
-        <w:t xml:space="preserve">Cryptic Studios</w:t>
-      </w:r>
-    </w:p>
-    <w:p>
-      <w:pPr>
-        <w:pBdr>
-          <w:top w:space="0" w:sz="0" w:val="nil"/>
-          <w:left w:space="0" w:sz="0" w:val="nil"/>
-          <w:bottom w:space="0" w:sz="0" w:val="nil"/>
-          <w:right w:space="0" w:sz="0" w:val="nil"/>
-          <w:between w:space="0" w:sz="0" w:val="nil"/>
-        </w:pBdr>
-        <w:shd w:fill="auto" w:val="clear"/>
-        <w:spacing w:line="276" w:lineRule="auto"/>
-        <w:contextualSpacing w:val="0"/>
-        <w:rPr/>
-      </w:pPr>
-      <w:r>
-        <w:rPr>
-          <w:rtl w:val="0"/>
-        </w:rPr>
-        <w:t xml:space="preserve">Staff </w:t>
-      </w:r>
-      <w:r>
-        <w:rPr>
-          <w:rtl w:val="0"/>
-        </w:rPr>
-        <w:t xml:space="preserve">Combat Designer</w:t>
-      </w:r>
-    </w:p>
-    <w:p>
-      <w:pPr>
-        <w:pBdr>
-          <w:top w:space="0" w:sz="0" w:val="nil"/>
-          <w:left w:space="0" w:sz="0" w:val="nil"/>
-          <w:bottom w:space="0" w:sz="0" w:val="nil"/>
-          <w:right w:space="0" w:sz="0" w:val="nil"/>
-          <w:between w:space="0" w:sz="0" w:val="nil"/>
-        </w:pBdr>
-        <w:shd w:fill="auto" w:val="clear"/>
-        <w:spacing w:line="360" w:lineRule="auto"/>
-        <w:contextualSpacing w:val="0"/>
-        <w:rPr/>
-      </w:pPr>
-      <w:r>
-        <w:rPr>
-          <w:rtl w:val="0"/>
-        </w:rPr>
-        <w:t xml:space="preserve">2008 – 2010</w:t>
-      </w:r>
-    </w:p>
-    <w:p>
-      <w:pPr>
-        <w:numPr>
-          <w:ilvl w:val="0"/>
-          <w:numId w:val="8"/>
-        </w:numPr>
-        <w:pBdr>
-          <w:top w:space="0" w:sz="0" w:val="nil"/>
-          <w:left w:space="0" w:sz="0" w:val="nil"/>
-          <w:bottom w:space="0" w:sz="0" w:val="nil"/>
-          <w:right w:space="0" w:sz="0" w:val="nil"/>
-          <w:between w:space="0" w:sz="0" w:val="nil"/>
-        </w:pBdr>
-        <w:shd w:fill="auto" w:val="clear"/>
-        <w:spacing w:line="276" w:lineRule="auto"/>
-        <w:ind w:left="720" w:hanging="360"/>
-        <w:contextualSpacing w:val="1"/>
-        <w:rPr/>
-      </w:pPr>
-      <w:r>
-        <w:rPr>
-          <w:rtl w:val="0"/>
-        </w:rPr>
-        <w:t xml:space="preserve">Designed and tuned 5,000 enemies, abilities, and bosses.</w:t>
-      </w:r>
-    </w:p>
-    <w:p>
-      <w:pPr>
-        <w:numPr>
-          <w:ilvl w:val="0"/>
-          <w:numId w:val="8"/>
-        </w:numPr>
-        <w:pBdr>
-          <w:top w:space="0" w:sz="0" w:val="nil"/>
-          <w:left w:space="0" w:sz="0" w:val="nil"/>
-          <w:bottom w:space="0" w:sz="0" w:val="nil"/>
-          <w:right w:space="0" w:sz="0" w:val="nil"/>
-          <w:between w:space="0" w:sz="0" w:val="nil"/>
-        </w:pBdr>
-        <w:shd w:fill="auto" w:val="clear"/>
-        <w:spacing w:line="276" w:lineRule="auto"/>
-        <w:ind w:left="720" w:hanging="360"/>
-        <w:contextualSpacing w:val="1"/>
-        <w:rPr/>
-      </w:pPr>
-      <w:r>
-        <w:rPr>
-          <w:rtl w:val="0"/>
-        </w:rPr>
-        <w:t xml:space="preserve">Optimized combat abilities for improved server performance.</w:t>
-      </w:r>
-    </w:p>
-    <w:p>
-      <w:pPr>
-        <w:pStyle w:val="Heading3"/>
-        <w:spacing w:line="360" w:lineRule="auto"/>
-        <w:contextualSpacing w:val="0"/>
-        <w:rPr>
-          <w:b w:val="1"/>
-        </w:rPr>
-      </w:pPr>
-      <w:bookmarkStart w:colFirst="0" w:colLast="0" w:name="_qrqsz94gkc43" w:id="10"/>
-      <w:bookmarkEnd w:id="10"/>
-      <w:r>
-        <w:rPr>
-          <w:b w:val="1"/>
-          <w:rtl w:val="0"/>
-        </w:rPr>
-        <w:t xml:space="preserve">Education</w:t>
-      </w:r>
-    </w:p>
-    <w:p>
-      <w:pPr>
-        <w:pStyle w:val="Heading4"/>
-        <w:contextualSpacing w:val="0"/>
-        <w:rPr>
-          <w:b w:val="1"/>
-        </w:rPr>
-      </w:pPr>
-      <w:bookmarkStart w:colFirst="0" w:colLast="0" w:name="_5fvc8spklvb2" w:id="11"/>
-      <w:bookmarkEnd w:id="11"/>
-      <w:r>
-        <w:rPr>
-          <w:b w:val="1"/>
-          <w:rtl w:val="0"/>
-        </w:rPr>
-        <w:t xml:space="preserve">Carnegie Mellon University</w:t>
-      </w:r>
-    </w:p>
-    <w:p>
-      <w:pPr>
-        <w:contextualSpacing w:val="0"/>
-        <w:rPr/>
-      </w:pPr>
-      <w:r>
-        <w:rPr>
-          <w:rtl w:val="0"/>
-        </w:rPr>
-        <w:t xml:space="preserve">BA Professional Writing</w:t>
-      </w:r>
-    </w:p>
-    <w:p>
-      <w:pPr>
-        <w:pStyle w:val="Heading3"/>
-        <w:pBdr>
-          <w:top w:space="0" w:sz="0" w:val="nil"/>
-          <w:left w:space="0" w:sz="0" w:val="nil"/>
-          <w:bottom w:space="0" w:sz="0" w:val="nil"/>
-          <w:right w:space="0" w:sz="0" w:val="nil"/>
-          <w:between w:space="0" w:sz="0" w:val="nil"/>
-        </w:pBdr>
-        <w:shd w:fill="auto" w:val="clear"/>
-        <w:contextualSpacing w:val="0"/>
-        <w:rPr/>
-      </w:pPr>
-      <w:bookmarkStart w:colFirst="0" w:colLast="0" w:name="_fowfyvf0qwfs" w:id="12"/>
-      <w:bookmarkEnd w:id="12"/>
-      <w:r>
-        <w:rPr>
-          <w:rtl w:val="0"/>
-        </w:rPr>
-        <w:t xml:space="preserve">Skills &amp; Technology</w:t>
-      </w:r>
-    </w:p>
-    <w:p>
-      <w:pPr>
-        <w:pStyle w:val="Heading4"/>
-        <w:pBdr>
-          <w:top w:space="0" w:sz="0" w:val="nil"/>
-          <w:left w:space="0" w:sz="0" w:val="nil"/>
-          <w:bottom w:space="0" w:sz="0" w:val="nil"/>
-          <w:right w:space="0" w:sz="0" w:val="nil"/>
-          <w:between w:space="0" w:sz="0" w:val="nil"/>
-        </w:pBdr>
-        <w:shd w:fill="auto" w:val="clear"/>
-        <w:contextualSpacing w:val="0"/>
-        <w:rPr/>
-      </w:pPr>
-      <w:bookmarkStart w:colFirst="0" w:colLast="0" w:name="_59uktuqqwt30" w:id="13"/>
-      <w:bookmarkEnd w:id="13"/>
-      <w:r>
-        <w:rPr>
-          <w:rtl w:val="0"/>
-        </w:rPr>
-        <w:t xml:space="preserve">Languages</w:t>
-      </w:r>
-    </w:p>
-    <w:p>
-      <w:pPr>
-        <w:numPr>
-          <w:ilvl w:val="0"/>
-          <w:numId w:val="4"/>
-        </w:numPr>
-        <w:pBdr>
-          <w:top w:space="0" w:sz="0" w:val="nil"/>
-          <w:left w:space="0" w:sz="0" w:val="nil"/>
-          <w:bottom w:space="0" w:sz="0" w:val="nil"/>
-          <w:right w:space="0" w:sz="0" w:val="nil"/>
-          <w:between w:space="0" w:sz="0" w:val="nil"/>
-        </w:pBdr>
-        <w:shd w:fill="auto" w:val="clear"/>
-        <w:ind w:left="720" w:hanging="360"/>
-        <w:contextualSpacing w:val="1"/>
-        <w:rPr/>
-      </w:pPr>
-      <w:r>
-        <w:rPr>
-          <w:rtl w:val="0"/>
-        </w:rPr>
-        <w:t xml:space="preserve">JavaScript -</w:t>
-      </w:r>
-    </w:p>
-    <w:p>
-      <w:pPr>
-        <w:numPr>
-          <w:ilvl w:val="0"/>
-          <w:numId w:val="4"/>
-        </w:numPr>
-        <w:pBdr>
-          <w:top w:space="0" w:sz="0" w:val="nil"/>
-          <w:left w:space="0" w:sz="0" w:val="nil"/>
-          <w:bottom w:space="0" w:sz="0" w:val="nil"/>
-          <w:right w:space="0" w:sz="0" w:val="nil"/>
-          <w:between w:space="0" w:sz="0" w:val="nil"/>
-        </w:pBdr>
-        <w:shd w:fill="auto" w:val="clear"/>
-        <w:ind w:left="720" w:hanging="360"/>
-        <w:contextualSpacing w:val="1"/>
-        <w:rPr>
-          <w:u w:val="none"/>
-        </w:rPr>
-      </w:pPr>
-      <w:r>
-        <w:rPr>
-          <w:rtl w:val="0"/>
-        </w:rPr>
-        <w:t xml:space="preserve">PHP</w:t>
-      </w:r>
-    </w:p>
-    <w:p>
-      <w:pPr>
-        <w:numPr>
-          <w:ilvl w:val="0"/>
-          <w:numId w:val="4"/>
-        </w:numPr>
-        <w:pBdr>
-          <w:top w:space="0" w:sz="0" w:val="nil"/>
-          <w:left w:space="0" w:sz="0" w:val="nil"/>
-          <w:bottom w:space="0" w:sz="0" w:val="nil"/>
-          <w:right w:space="0" w:sz="0" w:val="nil"/>
-          <w:between w:space="0" w:sz="0" w:val="nil"/>
-        </w:pBdr>
-        <w:shd w:fill="auto" w:val="clear"/>
-        <w:ind w:left="720" w:hanging="360"/>
-        <w:contextualSpacing w:val="1"/>
-        <w:rPr>
-          <w:u w:val="none"/>
-        </w:rPr>
-      </w:pPr>
-      <w:r>
-        <w:rPr>
-          <w:rtl w:val="0"/>
-        </w:rPr>
-        <w:t xml:space="preserve">Hack</w:t>
-      </w:r>
-    </w:p>
-    <w:p>
-      <w:pPr>
-        <w:numPr>
-          <w:ilvl w:val="0"/>
-          <w:numId w:val="4"/>
-        </w:numPr>
-        <w:pBdr>
-          <w:top w:space="0" w:sz="0" w:val="nil"/>
-          <w:left w:space="0" w:sz="0" w:val="nil"/>
-          <w:bottom w:space="0" w:sz="0" w:val="nil"/>
-          <w:right w:space="0" w:sz="0" w:val="nil"/>
-          <w:between w:space="0" w:sz="0" w:val="nil"/>
-        </w:pBdr>
-        <w:shd w:fill="auto" w:val="clear"/>
-        <w:ind w:left="720" w:hanging="360"/>
-        <w:contextualSpacing w:val="1"/>
-        <w:rPr/>
-      </w:pPr>
-      <w:r>
-        <w:rPr>
-          <w:rtl w:val="0"/>
-        </w:rPr>
-        <w:t xml:space="preserve">CSS -</w:t>
-      </w:r>
-    </w:p>
-    <w:p>
-      <w:pPr>
-        <w:numPr>
-          <w:ilvl w:val="0"/>
-          <w:numId w:val="4"/>
-        </w:numPr>
-        <w:pBdr>
-          <w:top w:space="0" w:sz="0" w:val="nil"/>
-          <w:left w:space="0" w:sz="0" w:val="nil"/>
-          <w:bottom w:space="0" w:sz="0" w:val="nil"/>
-          <w:right w:space="0" w:sz="0" w:val="nil"/>
-          <w:between w:space="0" w:sz="0" w:val="nil"/>
-        </w:pBdr>
-        <w:shd w:fill="auto" w:val="clear"/>
-        <w:ind w:left="720" w:hanging="360"/>
-        <w:contextualSpacing w:val="1"/>
-        <w:rPr/>
-      </w:pPr>
-      <w:r>
-        <w:rPr>
-          <w:rtl w:val="0"/>
-        </w:rPr>
-        <w:t xml:space="preserve">HTML -</w:t>
-      </w:r>
-    </w:p>
-    <w:p>
-      <w:pPr>
-        <w:numPr>
-          <w:ilvl w:val="0"/>
-          <w:numId w:val="4"/>
-        </w:numPr>
-        <w:pBdr>
-          <w:top w:space="0" w:sz="0" w:val="nil"/>
-          <w:left w:space="0" w:sz="0" w:val="nil"/>
-          <w:bottom w:space="0" w:sz="0" w:val="nil"/>
-          <w:right w:space="0" w:sz="0" w:val="nil"/>
-          <w:between w:space="0" w:sz="0" w:val="nil"/>
-        </w:pBdr>
-        <w:shd w:fill="auto" w:val="clear"/>
-        <w:ind w:left="720" w:hanging="360"/>
-        <w:contextualSpacing w:val="1"/>
-        <w:rPr>
-          <w:u w:val="none"/>
-        </w:rPr>
-      </w:pPr>
-      <w:r>
-        <w:rPr>
-          <w:rtl w:val="0"/>
-        </w:rPr>
-        <w:t xml:space="preserve">C#</w:t>
-      </w:r>
-    </w:p>
-    <w:p>
-      <w:pPr>
-        <w:pStyle w:val="Heading4"/>
-        <w:pBdr>
-          <w:top w:space="0" w:sz="0" w:val="nil"/>
-          <w:left w:space="0" w:sz="0" w:val="nil"/>
-          <w:bottom w:space="0" w:sz="0" w:val="nil"/>
-          <w:right w:space="0" w:sz="0" w:val="nil"/>
-          <w:between w:space="0" w:sz="0" w:val="nil"/>
-        </w:pBdr>
-        <w:shd w:fill="auto" w:val="clear"/>
-        <w:contextualSpacing w:val="0"/>
-        <w:rPr/>
-      </w:pPr>
-      <w:bookmarkStart w:colFirst="0" w:colLast="0" w:name="_hns1tbbldx06" w:id="14"/>
-      <w:bookmarkEnd w:id="14"/>
-      <w:r>
-        <w:rPr>
-          <w:rtl w:val="0"/>
-        </w:rPr>
-        <w:t xml:space="preserve">Environments</w:t>
-      </w:r>
-    </w:p>
-    <w:p>
-      <w:pPr>
-        <w:numPr>
-          <w:ilvl w:val="0"/>
-          <w:numId w:val="1"/>
-        </w:numPr>
-        <w:pBdr>
-          <w:top w:space="0" w:sz="0" w:val="nil"/>
-          <w:left w:space="0" w:sz="0" w:val="nil"/>
-          <w:bottom w:space="0" w:sz="0" w:val="nil"/>
-          <w:right w:space="0" w:sz="0" w:val="nil"/>
-          <w:between w:space="0" w:sz="0" w:val="nil"/>
-        </w:pBdr>
-        <w:shd w:fill="auto" w:val="clear"/>
-        <w:ind w:left="720" w:hanging="360"/>
-        <w:contextualSpacing w:val="1"/>
-        <w:rPr/>
-      </w:pPr>
-      <w:r>
-        <w:rPr>
-          <w:rtl w:val="0"/>
-        </w:rPr>
-        <w:t xml:space="preserve">Node.js -</w:t>
-      </w:r>
-    </w:p>
-    <w:p>
-      <w:pPr>
-        <w:pStyle w:val="Heading4"/>
-        <w:pBdr>
-          <w:top w:space="0" w:sz="0" w:val="nil"/>
-          <w:left w:space="0" w:sz="0" w:val="nil"/>
-          <w:bottom w:space="0" w:sz="0" w:val="nil"/>
-          <w:right w:space="0" w:sz="0" w:val="nil"/>
-          <w:between w:space="0" w:sz="0" w:val="nil"/>
-        </w:pBdr>
-        <w:shd w:fill="auto" w:val="clear"/>
-        <w:contextualSpacing w:val="0"/>
-        <w:rPr/>
-      </w:pPr>
-      <w:bookmarkStart w:colFirst="0" w:colLast="0" w:name="_tjih5q5g45kj" w:id="15"/>
-      <w:bookmarkEnd w:id="15"/>
-      <w:r>
-        <w:rPr>
-          <w:rtl w:val="0"/>
-        </w:rPr>
-        <w:t xml:space="preserve">Frameworks</w:t>
-      </w:r>
-    </w:p>
-    <w:p>
-      <w:pPr>
-        <w:numPr>
-          <w:ilvl w:val="0"/>
-          <w:numId w:val="1"/>
-        </w:numPr>
-        <w:pBdr>
-          <w:top w:space="0" w:sz="0" w:val="nil"/>
-          <w:left w:space="0" w:sz="0" w:val="nil"/>
-          <w:bottom w:space="0" w:sz="0" w:val="nil"/>
-          <w:right w:space="0" w:sz="0" w:val="nil"/>
-          <w:between w:space="0" w:sz="0" w:val="nil"/>
-        </w:pBdr>
-        <w:shd w:fill="auto" w:val="clear"/>
-        <w:ind w:left="720" w:hanging="360"/>
-        <w:contextualSpacing w:val="1"/>
-        <w:rPr/>
-      </w:pPr>
-      <w:r>
-        <w:rPr>
-          <w:rtl w:val="0"/>
-        </w:rPr>
-        <w:t xml:space="preserve">Express.js -</w:t>
-      </w:r>
-    </w:p>
-    <w:p>
-      <w:pPr>
-        <w:pStyle w:val="Heading4"/>
-        <w:pBdr>
-          <w:top w:space="0" w:sz="0" w:val="nil"/>
-          <w:left w:space="0" w:sz="0" w:val="nil"/>
-          <w:bottom w:space="0" w:sz="0" w:val="nil"/>
-          <w:right w:space="0" w:sz="0" w:val="nil"/>
-          <w:between w:space="0" w:sz="0" w:val="nil"/>
-        </w:pBdr>
-        <w:shd w:fill="auto" w:val="clear"/>
-        <w:contextualSpacing w:val="0"/>
-        <w:rPr/>
-      </w:pPr>
-      <w:bookmarkStart w:colFirst="0" w:colLast="0" w:name="_d68rycbmdbvs" w:id="16"/>
-      <w:bookmarkEnd w:id="16"/>
-      <w:r>
-        <w:rPr>
-          <w:rtl w:val="0"/>
-        </w:rPr>
-        <w:t xml:space="preserve">Libraries</w:t>
-      </w:r>
-    </w:p>
-    <w:p>
-      <w:pPr>
-        <w:numPr>
-          <w:ilvl w:val="0"/>
-          <w:numId w:val="7"/>
-        </w:numPr>
-        <w:pBdr>
-          <w:top w:space="0" w:sz="0" w:val="nil"/>
-          <w:left w:space="0" w:sz="0" w:val="nil"/>
-          <w:bottom w:space="0" w:sz="0" w:val="nil"/>
-          <w:right w:space="0" w:sz="0" w:val="nil"/>
-          <w:between w:space="0" w:sz="0" w:val="nil"/>
-        </w:pBdr>
-        <w:shd w:fill="auto" w:val="clear"/>
-        <w:ind w:left="720" w:hanging="360"/>
-        <w:contextualSpacing w:val="1"/>
-        <w:rPr/>
-      </w:pPr>
-      <w:r>
-        <w:rPr>
-          <w:rtl w:val="0"/>
-        </w:rPr>
-        <w:t xml:space="preserve">React</w:t>
-      </w:r>
-    </w:p>
-    <w:p>
-      <w:pPr>
-        <w:numPr>
-          <w:ilvl w:val="0"/>
-          <w:numId w:val="7"/>
-        </w:numPr>
-        <w:pBdr>
-          <w:top w:space="0" w:sz="0" w:val="nil"/>
-          <w:left w:space="0" w:sz="0" w:val="nil"/>
-          <w:bottom w:space="0" w:sz="0" w:val="nil"/>
-          <w:right w:space="0" w:sz="0" w:val="nil"/>
-          <w:between w:space="0" w:sz="0" w:val="nil"/>
-        </w:pBdr>
-        <w:shd w:fill="auto" w:val="clear"/>
-        <w:ind w:left="720" w:hanging="360"/>
-        <w:contextualSpacing w:val="1"/>
+        <w:ind w:left="720" w:hanging="360"/>
         <w:rPr/>
       </w:pPr>
       <w:r>
@@ -1404,11 +1137,10 @@
           <w:between w:space="0" w:sz="0" w:val="nil"/>
         </w:pBdr>
         <w:shd w:fill="auto" w:val="clear"/>
-        <w:contextualSpacing w:val="0"/>
-        <w:rPr/>
-      </w:pPr>
-      <w:bookmarkStart w:colFirst="0" w:colLast="0" w:name="_piv2tymdud0l" w:id="17"/>
-      <w:bookmarkEnd w:id="17"/>
+        <w:rPr/>
+      </w:pPr>
+      <w:bookmarkStart w:colFirst="0" w:colLast="0" w:name="_piv2tymdud0l" w:id="16"/>
+      <w:bookmarkEnd w:id="16"/>
       <w:r>
         <w:rPr>
           <w:rtl w:val="0"/>
@@ -1431,7 +1163,6 @@
         </w:pBdr>
         <w:shd w:fill="auto" w:val="clear"/>
         <w:ind w:left="720" w:hanging="360"/>
-        <w:contextualSpacing w:val="1"/>
         <w:rPr/>
       </w:pPr>
       <w:r>
@@ -1457,7 +1188,6 @@
         </w:pBdr>
         <w:shd w:fill="auto" w:val="clear"/>
         <w:ind w:left="720" w:hanging="360"/>
-        <w:contextualSpacing w:val="1"/>
         <w:rPr/>
       </w:pPr>
       <w:r>
@@ -1479,11 +1209,10 @@
           <w:between w:space="0" w:sz="0" w:val="nil"/>
         </w:pBdr>
         <w:shd w:fill="auto" w:val="clear"/>
-        <w:contextualSpacing w:val="0"/>
-        <w:rPr/>
-      </w:pPr>
-      <w:bookmarkStart w:colFirst="0" w:colLast="0" w:name="_8vjifsi14ubw" w:id="18"/>
-      <w:bookmarkEnd w:id="18"/>
+        <w:rPr/>
+      </w:pPr>
+      <w:bookmarkStart w:colFirst="0" w:colLast="0" w:name="_8vjifsi14ubw" w:id="17"/>
+      <w:bookmarkEnd w:id="17"/>
       <w:r>
         <w:rPr>
           <w:rtl w:val="0"/>
@@ -1511,7 +1240,6 @@
         </w:pBdr>
         <w:shd w:fill="auto" w:val="clear"/>
         <w:ind w:left="720" w:hanging="360"/>
-        <w:contextualSpacing w:val="1"/>
         <w:rPr/>
       </w:pPr>
       <w:r>
@@ -1537,7 +1265,6 @@
         </w:pBdr>
         <w:shd w:fill="auto" w:val="clear"/>
         <w:ind w:left="720" w:hanging="360"/>
-        <w:contextualSpacing w:val="1"/>
         <w:rPr>
           <w:u w:val="none"/>
         </w:rPr>
@@ -1564,7 +1291,6 @@
         </w:pBdr>
         <w:shd w:fill="auto" w:val="clear"/>
         <w:ind w:left="720" w:hanging="360"/>
-        <w:contextualSpacing w:val="1"/>
         <w:rPr>
           <w:u w:val="none"/>
         </w:rPr>
@@ -1578,13 +1304,286 @@
     </w:p>
     <w:sectPr>
       <w:pgSz w:h="15840" w:w="12240"/>
-      <w:pgMar w:bottom="1080" w:top="1080" w:left="1440" w:right="1440" w:header="0"/>
+      <w:pgMar w:bottom="1080" w:top="1080" w:left="1440" w:right="1440" w:header="0" w:footer="720"/>
       <w:pgNumType w:start="1"/>
     </w:sectPr>
   </w:body>
 </w:document>
 </file>
 
+<file path=word/comments.xml><?xml version="1.0" encoding="utf-8"?>
+<w:comments xmlns:mc="http://schemas.openxmlformats.org/markup-compatibility/2006" xmlns:o="urn:schemas-microsoft-com:office:office" xmlns:r="http://schemas.openxmlformats.org/officeDocument/2006/relationships" xmlns:m="http://schemas.openxmlformats.org/officeDocument/2006/math" xmlns:v="urn:schemas-microsoft-com:vml" xmlns:wp="http://schemas.openxmlformats.org/drawingml/2006/wordprocessingDrawing" xmlns:w10="urn:schemas-microsoft-com:office:word" xmlns:w="http://schemas.openxmlformats.org/wordprocessingml/2006/main" xmlns:wne="http://schemas.microsoft.com/office/word/2006/wordml" xmlns:sl="http://schemas.openxmlformats.org/schemaLibrary/2006/main" xmlns:a="http://schemas.openxmlformats.org/drawingml/2006/main" xmlns:pic="http://schemas.openxmlformats.org/drawingml/2006/picture" xmlns:c="http://schemas.openxmlformats.org/drawingml/2006/chart" xmlns:lc="http://schemas.openxmlformats.org/drawingml/2006/lockedCanvas" xmlns:dgm="http://schemas.openxmlformats.org/drawingml/2006/diagram" xmlns:wps="http://schemas.microsoft.com/office/word/2010/wordprocessingShape" xmlns:wpg="http://schemas.microsoft.com/office/word/2010/wordprocessingGroup" xmlns:w14="http://schemas.microsoft.com/office/word/2010/wordml" xmlns:w15="http://schemas.microsoft.com/office/word/2012/wordml">
+  <w:comment w:author="darga darga" w:id="0" w:date="2019-12-28T21:27:31Z">
+    <w:p>
+      <w:pPr>
+        <w:keepNext w:val="0"/>
+        <w:keepLines w:val="0"/>
+        <w:widowControl w:val="0"/>
+        <w:pBdr>
+          <w:top w:space="0" w:sz="0" w:val="nil"/>
+          <w:left w:space="0" w:sz="0" w:val="nil"/>
+          <w:bottom w:space="0" w:sz="0" w:val="nil"/>
+          <w:right w:space="0" w:sz="0" w:val="nil"/>
+          <w:between w:space="0" w:sz="0" w:val="nil"/>
+        </w:pBdr>
+        <w:shd w:fill="auto" w:val="clear"/>
+        <w:spacing w:after="0" w:before="0" w:line="240" w:lineRule="auto"/>
+        <w:ind w:left="0" w:right="0" w:firstLine="0"/>
+        <w:jc w:val="left"/>
+        <w:rPr>
+          <w:rFonts w:ascii="Arial" w:cs="Arial" w:eastAsia="Arial" w:hAnsi="Arial"/>
+          <w:b w:val="0"/>
+          <w:i w:val="0"/>
+          <w:smallCaps w:val="0"/>
+          <w:strike w:val="0"/>
+          <w:color w:val="000000"/>
+          <w:sz w:val="22"/>
+          <w:szCs w:val="22"/>
+          <w:u w:val="none"/>
+          <w:shd w:fill="auto" w:val="clear"/>
+          <w:vertAlign w:val="baseline"/>
+        </w:rPr>
+      </w:pPr>
+      <w:r>
+        <w:rPr>
+          <w:rFonts w:ascii="Arial" w:cs="Arial" w:eastAsia="Arial" w:hAnsi="Arial"/>
+          <w:b w:val="0"/>
+          <w:i w:val="0"/>
+          <w:smallCaps w:val="0"/>
+          <w:strike w:val="0"/>
+          <w:color w:val="000000"/>
+          <w:sz w:val="22"/>
+          <w:szCs w:val="22"/>
+          <w:u w:val="none"/>
+          <w:shd w:fill="auto" w:val="clear"/>
+          <w:vertAlign w:val="baseline"/>
+          <w:rtl w:val="0"/>
+        </w:rPr>
+        <w:t xml:space="preserve">Add data filtering to core financial app with 2 million free users.</w:t>
+      </w:r>
+    </w:p>
+    <w:p>
+      <w:pPr>
+        <w:keepNext w:val="0"/>
+        <w:keepLines w:val="0"/>
+        <w:widowControl w:val="0"/>
+        <w:pBdr>
+          <w:top w:space="0" w:sz="0" w:val="nil"/>
+          <w:left w:space="0" w:sz="0" w:val="nil"/>
+          <w:bottom w:space="0" w:sz="0" w:val="nil"/>
+          <w:right w:space="0" w:sz="0" w:val="nil"/>
+          <w:between w:space="0" w:sz="0" w:val="nil"/>
+        </w:pBdr>
+        <w:shd w:fill="auto" w:val="clear"/>
+        <w:spacing w:after="0" w:before="0" w:line="240" w:lineRule="auto"/>
+        <w:ind w:left="0" w:right="0" w:firstLine="0"/>
+        <w:jc w:val="left"/>
+        <w:rPr>
+          <w:rFonts w:ascii="Arial" w:cs="Arial" w:eastAsia="Arial" w:hAnsi="Arial"/>
+          <w:b w:val="0"/>
+          <w:i w:val="0"/>
+          <w:smallCaps w:val="0"/>
+          <w:strike w:val="0"/>
+          <w:color w:val="000000"/>
+          <w:sz w:val="22"/>
+          <w:szCs w:val="22"/>
+          <w:u w:val="none"/>
+          <w:shd w:fill="auto" w:val="clear"/>
+          <w:vertAlign w:val="baseline"/>
+        </w:rPr>
+      </w:pPr>
+      <w:r>
+        <w:rPr>
+          <w:rtl w:val="0"/>
+        </w:rPr>
+      </w:r>
+    </w:p>
+    <w:p>
+      <w:pPr>
+        <w:keepNext w:val="0"/>
+        <w:keepLines w:val="0"/>
+        <w:widowControl w:val="0"/>
+        <w:pBdr>
+          <w:top w:space="0" w:sz="0" w:val="nil"/>
+          <w:left w:space="0" w:sz="0" w:val="nil"/>
+          <w:bottom w:space="0" w:sz="0" w:val="nil"/>
+          <w:right w:space="0" w:sz="0" w:val="nil"/>
+          <w:between w:space="0" w:sz="0" w:val="nil"/>
+        </w:pBdr>
+        <w:shd w:fill="auto" w:val="clear"/>
+        <w:spacing w:after="0" w:before="0" w:line="240" w:lineRule="auto"/>
+        <w:ind w:left="0" w:right="0" w:firstLine="0"/>
+        <w:jc w:val="left"/>
+        <w:rPr>
+          <w:rFonts w:ascii="Arial" w:cs="Arial" w:eastAsia="Arial" w:hAnsi="Arial"/>
+          <w:b w:val="0"/>
+          <w:i w:val="0"/>
+          <w:smallCaps w:val="0"/>
+          <w:strike w:val="0"/>
+          <w:color w:val="000000"/>
+          <w:sz w:val="22"/>
+          <w:szCs w:val="22"/>
+          <w:u w:val="none"/>
+          <w:shd w:fill="auto" w:val="clear"/>
+          <w:vertAlign w:val="baseline"/>
+        </w:rPr>
+      </w:pPr>
+      <w:r>
+        <w:rPr>
+          <w:rFonts w:ascii="Arial" w:cs="Arial" w:eastAsia="Arial" w:hAnsi="Arial"/>
+          <w:b w:val="0"/>
+          <w:i w:val="0"/>
+          <w:smallCaps w:val="0"/>
+          <w:strike w:val="0"/>
+          <w:color w:val="000000"/>
+          <w:sz w:val="22"/>
+          <w:szCs w:val="22"/>
+          <w:u w:val="none"/>
+          <w:shd w:fill="auto" w:val="clear"/>
+          <w:vertAlign w:val="baseline"/>
+          <w:rtl w:val="0"/>
+        </w:rPr>
+        <w:t xml:space="preserve">Build self-serve tools to engage &amp; retain financial planning clients.</w:t>
+      </w:r>
+    </w:p>
+    <w:p>
+      <w:pPr>
+        <w:keepNext w:val="0"/>
+        <w:keepLines w:val="0"/>
+        <w:widowControl w:val="0"/>
+        <w:pBdr>
+          <w:top w:space="0" w:sz="0" w:val="nil"/>
+          <w:left w:space="0" w:sz="0" w:val="nil"/>
+          <w:bottom w:space="0" w:sz="0" w:val="nil"/>
+          <w:right w:space="0" w:sz="0" w:val="nil"/>
+          <w:between w:space="0" w:sz="0" w:val="nil"/>
+        </w:pBdr>
+        <w:shd w:fill="auto" w:val="clear"/>
+        <w:spacing w:after="0" w:before="0" w:line="240" w:lineRule="auto"/>
+        <w:ind w:left="0" w:right="0" w:firstLine="0"/>
+        <w:jc w:val="left"/>
+        <w:rPr>
+          <w:rFonts w:ascii="Arial" w:cs="Arial" w:eastAsia="Arial" w:hAnsi="Arial"/>
+          <w:b w:val="0"/>
+          <w:i w:val="0"/>
+          <w:smallCaps w:val="0"/>
+          <w:strike w:val="0"/>
+          <w:color w:val="000000"/>
+          <w:sz w:val="22"/>
+          <w:szCs w:val="22"/>
+          <w:u w:val="none"/>
+          <w:shd w:fill="auto" w:val="clear"/>
+          <w:vertAlign w:val="baseline"/>
+        </w:rPr>
+      </w:pPr>
+      <w:r>
+        <w:rPr>
+          <w:rtl w:val="0"/>
+        </w:rPr>
+      </w:r>
+    </w:p>
+    <w:p>
+      <w:pPr>
+        <w:keepNext w:val="0"/>
+        <w:keepLines w:val="0"/>
+        <w:widowControl w:val="0"/>
+        <w:pBdr>
+          <w:top w:space="0" w:sz="0" w:val="nil"/>
+          <w:left w:space="0" w:sz="0" w:val="nil"/>
+          <w:bottom w:space="0" w:sz="0" w:val="nil"/>
+          <w:right w:space="0" w:sz="0" w:val="nil"/>
+          <w:between w:space="0" w:sz="0" w:val="nil"/>
+        </w:pBdr>
+        <w:shd w:fill="auto" w:val="clear"/>
+        <w:spacing w:after="0" w:before="0" w:line="240" w:lineRule="auto"/>
+        <w:ind w:left="0" w:right="0" w:firstLine="0"/>
+        <w:jc w:val="left"/>
+        <w:rPr>
+          <w:rFonts w:ascii="Arial" w:cs="Arial" w:eastAsia="Arial" w:hAnsi="Arial"/>
+          <w:b w:val="0"/>
+          <w:i w:val="0"/>
+          <w:smallCaps w:val="0"/>
+          <w:strike w:val="0"/>
+          <w:color w:val="000000"/>
+          <w:sz w:val="22"/>
+          <w:szCs w:val="22"/>
+          <w:u w:val="none"/>
+          <w:shd w:fill="auto" w:val="clear"/>
+          <w:vertAlign w:val="baseline"/>
+        </w:rPr>
+      </w:pPr>
+      <w:r>
+        <w:rPr>
+          <w:rFonts w:ascii="Arial" w:cs="Arial" w:eastAsia="Arial" w:hAnsi="Arial"/>
+          <w:b w:val="0"/>
+          <w:i w:val="0"/>
+          <w:smallCaps w:val="0"/>
+          <w:strike w:val="0"/>
+          <w:color w:val="000000"/>
+          <w:sz w:val="22"/>
+          <w:szCs w:val="22"/>
+          <w:u w:val="none"/>
+          <w:shd w:fill="auto" w:val="clear"/>
+          <w:vertAlign w:val="baseline"/>
+          <w:rtl w:val="0"/>
+        </w:rPr>
+        <w:t xml:space="preserve">Automate unit tests and integration tests using Jest and Selenium.</w:t>
+      </w:r>
+    </w:p>
+  </w:comment>
+  <w:comment w:author="darga darga" w:id="1" w:date="2019-12-28T21:33:03Z">
+    <w:p>
+      <w:pPr>
+        <w:keepNext w:val="0"/>
+        <w:keepLines w:val="0"/>
+        <w:widowControl w:val="0"/>
+        <w:pBdr>
+          <w:top w:space="0" w:sz="0" w:val="nil"/>
+          <w:left w:space="0" w:sz="0" w:val="nil"/>
+          <w:bottom w:space="0" w:sz="0" w:val="nil"/>
+          <w:right w:space="0" w:sz="0" w:val="nil"/>
+          <w:between w:space="0" w:sz="0" w:val="nil"/>
+        </w:pBdr>
+        <w:shd w:fill="auto" w:val="clear"/>
+        <w:spacing w:after="0" w:before="0" w:line="240" w:lineRule="auto"/>
+        <w:ind w:left="0" w:right="0" w:firstLine="0"/>
+        <w:jc w:val="left"/>
+        <w:rPr>
+          <w:rFonts w:ascii="Arial" w:cs="Arial" w:eastAsia="Arial" w:hAnsi="Arial"/>
+          <w:b w:val="0"/>
+          <w:i w:val="0"/>
+          <w:smallCaps w:val="0"/>
+          <w:strike w:val="0"/>
+          <w:color w:val="000000"/>
+          <w:sz w:val="22"/>
+          <w:szCs w:val="22"/>
+          <w:u w:val="none"/>
+          <w:shd w:fill="auto" w:val="clear"/>
+          <w:vertAlign w:val="baseline"/>
+        </w:rPr>
+      </w:pPr>
+      <w:r>
+        <w:rPr>
+          <w:rFonts w:ascii="Arial" w:cs="Arial" w:eastAsia="Arial" w:hAnsi="Arial"/>
+          <w:b w:val="0"/>
+          <w:i w:val="0"/>
+          <w:smallCaps w:val="0"/>
+          <w:strike w:val="0"/>
+          <w:color w:val="000000"/>
+          <w:sz w:val="22"/>
+          <w:szCs w:val="22"/>
+          <w:u w:val="none"/>
+          <w:shd w:fill="auto" w:val="clear"/>
+          <w:vertAlign w:val="baseline"/>
+          <w:rtl w:val="0"/>
+        </w:rPr>
+        <w:t xml:space="preserve">single line w all the bullshit (agile, small team, communication, collab with PM, etc)</w:t>
+      </w:r>
+    </w:p>
+  </w:comment>
+</w:comments>
+</file>
+
 <file path=word/numbering.xml><?xml version="1.0" encoding="utf-8"?>
 <w:numbering xmlns:mc="http://schemas.openxmlformats.org/markup-compatibility/2006" xmlns:o="urn:schemas-microsoft-com:office:office" xmlns:r="http://schemas.openxmlformats.org/officeDocument/2006/relationships" xmlns:m="http://schemas.openxmlformats.org/officeDocument/2006/math" xmlns:v="urn:schemas-microsoft-com:vml" xmlns:wp="http://schemas.openxmlformats.org/drawingml/2006/wordprocessingDrawing" xmlns:w10="urn:schemas-microsoft-com:office:word" xmlns:w="http://schemas.openxmlformats.org/wordprocessingml/2006/main" xmlns:wne="http://schemas.microsoft.com/office/word/2006/wordml" xmlns:sl="http://schemas.openxmlformats.org/schemaLibrary/2006/main" xmlns:a="http://schemas.openxmlformats.org/drawingml/2006/main" xmlns:pic="http://schemas.openxmlformats.org/drawingml/2006/picture" xmlns:c="http://schemas.openxmlformats.org/drawingml/2006/chart" xmlns:lc="http://schemas.openxmlformats.org/drawingml/2006/lockedCanvas" xmlns:dgm="http://schemas.openxmlformats.org/drawingml/2006/diagram" xmlns:wps="http://schemas.microsoft.com/office/word/2010/wordprocessingShape" xmlns:wpg="http://schemas.microsoft.com/office/word/2010/wordprocessingGroup" xmlns:w14="http://schemas.microsoft.com/office/word/2010/wordml" xmlns:w15="http://schemas.microsoft.com/office/word/2012/wordml">
   <w:abstractNum w:abstractNumId="1">
@@ -2138,226 +2137,6 @@
     </w:lvl>
   </w:abstractNum>
   <w:abstractNum w:abstractNumId="6">
-    <w:lvl w:ilvl="0">
-      <w:start w:val="1"/>
-      <w:numFmt w:val="bullet"/>
-      <w:lvlText w:val="●"/>
-      <w:lvlJc w:val="left"/>
-      <w:pPr>
-        <w:ind w:left="720" w:hanging="360"/>
-      </w:pPr>
-      <w:rPr>
-        <w:u w:val="none"/>
-      </w:rPr>
-    </w:lvl>
-    <w:lvl w:ilvl="1">
-      <w:start w:val="1"/>
-      <w:numFmt w:val="bullet"/>
-      <w:lvlText w:val="○"/>
-      <w:lvlJc w:val="left"/>
-      <w:pPr>
-        <w:ind w:left="1440" w:hanging="360"/>
-      </w:pPr>
-      <w:rPr>
-        <w:u w:val="none"/>
-      </w:rPr>
-    </w:lvl>
-    <w:lvl w:ilvl="2">
-      <w:start w:val="1"/>
-      <w:numFmt w:val="bullet"/>
-      <w:lvlText w:val="■"/>
-      <w:lvlJc w:val="left"/>
-      <w:pPr>
-        <w:ind w:left="2160" w:hanging="360"/>
-      </w:pPr>
-      <w:rPr>
-        <w:u w:val="none"/>
-      </w:rPr>
-    </w:lvl>
-    <w:lvl w:ilvl="3">
-      <w:start w:val="1"/>
-      <w:numFmt w:val="bullet"/>
-      <w:lvlText w:val="●"/>
-      <w:lvlJc w:val="left"/>
-      <w:pPr>
-        <w:ind w:left="2880" w:hanging="360"/>
-      </w:pPr>
-      <w:rPr>
-        <w:u w:val="none"/>
-      </w:rPr>
-    </w:lvl>
-    <w:lvl w:ilvl="4">
-      <w:start w:val="1"/>
-      <w:numFmt w:val="bullet"/>
-      <w:lvlText w:val="○"/>
-      <w:lvlJc w:val="left"/>
-      <w:pPr>
-        <w:ind w:left="3600" w:hanging="360"/>
-      </w:pPr>
-      <w:rPr>
-        <w:u w:val="none"/>
-      </w:rPr>
-    </w:lvl>
-    <w:lvl w:ilvl="5">
-      <w:start w:val="1"/>
-      <w:numFmt w:val="bullet"/>
-      <w:lvlText w:val="■"/>
-      <w:lvlJc w:val="left"/>
-      <w:pPr>
-        <w:ind w:left="4320" w:hanging="360"/>
-      </w:pPr>
-      <w:rPr>
-        <w:u w:val="none"/>
-      </w:rPr>
-    </w:lvl>
-    <w:lvl w:ilvl="6">
-      <w:start w:val="1"/>
-      <w:numFmt w:val="bullet"/>
-      <w:lvlText w:val="●"/>
-      <w:lvlJc w:val="left"/>
-      <w:pPr>
-        <w:ind w:left="5040" w:hanging="360"/>
-      </w:pPr>
-      <w:rPr>
-        <w:u w:val="none"/>
-      </w:rPr>
-    </w:lvl>
-    <w:lvl w:ilvl="7">
-      <w:start w:val="1"/>
-      <w:numFmt w:val="bullet"/>
-      <w:lvlText w:val="○"/>
-      <w:lvlJc w:val="left"/>
-      <w:pPr>
-        <w:ind w:left="5760" w:hanging="360"/>
-      </w:pPr>
-      <w:rPr>
-        <w:u w:val="none"/>
-      </w:rPr>
-    </w:lvl>
-    <w:lvl w:ilvl="8">
-      <w:start w:val="1"/>
-      <w:numFmt w:val="bullet"/>
-      <w:lvlText w:val="■"/>
-      <w:lvlJc w:val="left"/>
-      <w:pPr>
-        <w:ind w:left="6480" w:hanging="360"/>
-      </w:pPr>
-      <w:rPr>
-        <w:u w:val="none"/>
-      </w:rPr>
-    </w:lvl>
-  </w:abstractNum>
-  <w:abstractNum w:abstractNumId="7">
-    <w:lvl w:ilvl="0">
-      <w:start w:val="1"/>
-      <w:numFmt w:val="bullet"/>
-      <w:lvlText w:val="●"/>
-      <w:lvlJc w:val="left"/>
-      <w:pPr>
-        <w:ind w:left="720" w:hanging="360"/>
-      </w:pPr>
-      <w:rPr>
-        <w:u w:val="none"/>
-      </w:rPr>
-    </w:lvl>
-    <w:lvl w:ilvl="1">
-      <w:start w:val="1"/>
-      <w:numFmt w:val="bullet"/>
-      <w:lvlText w:val="○"/>
-      <w:lvlJc w:val="left"/>
-      <w:pPr>
-        <w:ind w:left="1440" w:hanging="360"/>
-      </w:pPr>
-      <w:rPr>
-        <w:u w:val="none"/>
-      </w:rPr>
-    </w:lvl>
-    <w:lvl w:ilvl="2">
-      <w:start w:val="1"/>
-      <w:numFmt w:val="bullet"/>
-      <w:lvlText w:val="■"/>
-      <w:lvlJc w:val="left"/>
-      <w:pPr>
-        <w:ind w:left="2160" w:hanging="360"/>
-      </w:pPr>
-      <w:rPr>
-        <w:u w:val="none"/>
-      </w:rPr>
-    </w:lvl>
-    <w:lvl w:ilvl="3">
-      <w:start w:val="1"/>
-      <w:numFmt w:val="bullet"/>
-      <w:lvlText w:val="●"/>
-      <w:lvlJc w:val="left"/>
-      <w:pPr>
-        <w:ind w:left="2880" w:hanging="360"/>
-      </w:pPr>
-      <w:rPr>
-        <w:u w:val="none"/>
-      </w:rPr>
-    </w:lvl>
-    <w:lvl w:ilvl="4">
-      <w:start w:val="1"/>
-      <w:numFmt w:val="bullet"/>
-      <w:lvlText w:val="○"/>
-      <w:lvlJc w:val="left"/>
-      <w:pPr>
-        <w:ind w:left="3600" w:hanging="360"/>
-      </w:pPr>
-      <w:rPr>
-        <w:u w:val="none"/>
-      </w:rPr>
-    </w:lvl>
-    <w:lvl w:ilvl="5">
-      <w:start w:val="1"/>
-      <w:numFmt w:val="bullet"/>
-      <w:lvlText w:val="■"/>
-      <w:lvlJc w:val="left"/>
-      <w:pPr>
-        <w:ind w:left="4320" w:hanging="360"/>
-      </w:pPr>
-      <w:rPr>
-        <w:u w:val="none"/>
-      </w:rPr>
-    </w:lvl>
-    <w:lvl w:ilvl="6">
-      <w:start w:val="1"/>
-      <w:numFmt w:val="bullet"/>
-      <w:lvlText w:val="●"/>
-      <w:lvlJc w:val="left"/>
-      <w:pPr>
-        <w:ind w:left="5040" w:hanging="360"/>
-      </w:pPr>
-      <w:rPr>
-        <w:u w:val="none"/>
-      </w:rPr>
-    </w:lvl>
-    <w:lvl w:ilvl="7">
-      <w:start w:val="1"/>
-      <w:numFmt w:val="bullet"/>
-      <w:lvlText w:val="○"/>
-      <w:lvlJc w:val="left"/>
-      <w:pPr>
-        <w:ind w:left="5760" w:hanging="360"/>
-      </w:pPr>
-      <w:rPr>
-        <w:u w:val="none"/>
-      </w:rPr>
-    </w:lvl>
-    <w:lvl w:ilvl="8">
-      <w:start w:val="1"/>
-      <w:numFmt w:val="bullet"/>
-      <w:lvlText w:val="■"/>
-      <w:lvlJc w:val="left"/>
-      <w:pPr>
-        <w:ind w:left="6480" w:hanging="360"/>
-      </w:pPr>
-      <w:rPr>
-        <w:u w:val="none"/>
-      </w:rPr>
-    </w:lvl>
-  </w:abstractNum>
-  <w:abstractNum w:abstractNumId="8">
     <w:lvl w:ilvl="0">
       <w:start w:val="1"/>
       <w:numFmt w:val="bullet"/>
@@ -2484,12 +2263,6 @@
   </w:num>
   <w:num w:numId="6">
     <w:abstractNumId w:val="6"/>
-  </w:num>
-  <w:num w:numId="7">
-    <w:abstractNumId w:val="7"/>
-  </w:num>
-  <w:num w:numId="8">
-    <w:abstractNumId w:val="8"/>
   </w:num>
 </w:numbering>
 </file>
@@ -2553,13 +2326,12 @@
     <w:pPr>
       <w:keepNext w:val="1"/>
       <w:keepLines w:val="1"/>
-      <w:spacing w:after="80" w:before="320" w:lineRule="auto"/>
+      <w:spacing w:before="320" w:line="360" w:lineRule="auto"/>
     </w:pPr>
     <w:rPr>
-      <w:b w:val="0"/>
-      <w:color w:val="434343"/>
-      <w:sz w:val="28"/>
-      <w:szCs w:val="28"/>
+      <w:b w:val="1"/>
+      <w:sz w:val="36"/>
+      <w:szCs w:val="36"/>
     </w:rPr>
   </w:style>
   <w:style w:type="paragraph" w:styleId="Heading4">
@@ -2569,12 +2341,13 @@
     <w:pPr>
       <w:keepNext w:val="1"/>
       <w:keepLines w:val="1"/>
-      <w:spacing w:after="80" w:before="280" w:lineRule="auto"/>
+      <w:spacing w:before="200" w:lineRule="auto"/>
     </w:pPr>
     <w:rPr>
+      <w:b w:val="1"/>
       <w:color w:val="666666"/>
-      <w:sz w:val="24"/>
-      <w:szCs w:val="24"/>
+      <w:sz w:val="30"/>
+      <w:szCs w:val="30"/>
     </w:rPr>
   </w:style>
   <w:style w:type="paragraph" w:styleId="Heading5">

</xml_diff>